<commit_message>
Numbers in Excel output is in 3 digits.
</commit_message>
<xml_diff>
--- a/shiny_response curve.docx
+++ b/shiny_response curve.docx
@@ -2365,6 +2365,53 @@
           <w:lang w:val="en-US"/>
         </w:rPr>
       </w:pPr>
+    </w:p>
+    <w:p>
+      <w:pPr>
+        <w:rPr>
+          <w:lang w:val="en-US"/>
+        </w:rPr>
+      </w:pPr>
+    </w:p>
+    <w:p>
+      <w:pPr>
+        <w:rPr>
+          <w:lang w:val="en-US"/>
+        </w:rPr>
+      </w:pPr>
+      <w:r>
+        <w:rPr>
+          <w:lang w:val="en-US"/>
+        </w:rPr>
+        <w:t># Load the required packages</w:t>
+      </w:r>
+    </w:p>
+    <w:p>
+      <w:pPr>
+        <w:rPr>
+          <w:lang w:val="en-US"/>
+        </w:rPr>
+      </w:pPr>
+      <w:r>
+        <w:rPr>
+          <w:lang w:val="en-US"/>
+        </w:rPr>
+        <w:t>library(</w:t>
+      </w:r>
+      <w:proofErr w:type="spellStart"/>
+      <w:r>
+        <w:rPr>
+          <w:lang w:val="en-US"/>
+        </w:rPr>
+        <w:t>tidyverse</w:t>
+      </w:r>
+      <w:proofErr w:type="spellEnd"/>
+      <w:r>
+        <w:rPr>
+          <w:lang w:val="en-US"/>
+        </w:rPr>
+        <w:t>)</w:t>
+      </w:r>
     </w:p>
     <w:p>
       <w:pPr>

</xml_diff>

<commit_message>
Plots and download excel table solved.
</commit_message>
<xml_diff>
--- a/shiny_response curve.docx
+++ b/shiny_response curve.docx
@@ -2199,23 +2199,27 @@
           <w:numId w:val="10"/>
         </w:numPr>
         <w:rPr>
-          <w:lang w:val="en-US"/>
-        </w:rPr>
-      </w:pPr>
-      <w:r>
-        <w:rPr>
+          <w:strike/>
+          <w:lang w:val="en-US"/>
+        </w:rPr>
+      </w:pPr>
+      <w:r>
+        <w:rPr>
+          <w:strike/>
           <w:lang w:val="en-US"/>
         </w:rPr>
         <w:t xml:space="preserve">Numbers in Excel output </w:t>
       </w:r>
       <w:r>
         <w:rPr>
+          <w:strike/>
           <w:lang w:val="en-US"/>
         </w:rPr>
         <w:t>is</w:t>
       </w:r>
       <w:r>
         <w:rPr>
+          <w:strike/>
           <w:lang w:val="en-US"/>
         </w:rPr>
         <w:t xml:space="preserve"> in 3 digits</w:t>
@@ -2372,46 +2376,6 @@
           <w:lang w:val="en-US"/>
         </w:rPr>
       </w:pPr>
-    </w:p>
-    <w:p>
-      <w:pPr>
-        <w:rPr>
-          <w:lang w:val="en-US"/>
-        </w:rPr>
-      </w:pPr>
-      <w:r>
-        <w:rPr>
-          <w:lang w:val="en-US"/>
-        </w:rPr>
-        <w:t># Load the required packages</w:t>
-      </w:r>
-    </w:p>
-    <w:p>
-      <w:pPr>
-        <w:rPr>
-          <w:lang w:val="en-US"/>
-        </w:rPr>
-      </w:pPr>
-      <w:r>
-        <w:rPr>
-          <w:lang w:val="en-US"/>
-        </w:rPr>
-        <w:t>library(</w:t>
-      </w:r>
-      <w:proofErr w:type="spellStart"/>
-      <w:r>
-        <w:rPr>
-          <w:lang w:val="en-US"/>
-        </w:rPr>
-        <w:t>tidyverse</w:t>
-      </w:r>
-      <w:proofErr w:type="spellEnd"/>
-      <w:r>
-        <w:rPr>
-          <w:lang w:val="en-US"/>
-        </w:rPr>
-        <w:t>)</w:t>
-      </w:r>
     </w:p>
     <w:p>
       <w:pPr>

</xml_diff>

<commit_message>
openxlsx2, DT used. Can sort the table by column "is_selected".
</commit_message>
<xml_diff>
--- a/shiny_response curve.docx
+++ b/shiny_response curve.docx
@@ -2394,6 +2394,122 @@
     <w:p>
       <w:pPr>
         <w:rPr>
+          <w:b/>
+          <w:bCs/>
+          <w:lang w:val="en-US"/>
+        </w:rPr>
+      </w:pPr>
+      <w:r>
+        <w:rPr>
+          <w:b/>
+          <w:bCs/>
+          <w:lang w:val="en-US"/>
+        </w:rPr>
+        <w:t>2024113:</w:t>
+      </w:r>
+    </w:p>
+    <w:p>
+      <w:pPr>
+        <w:rPr>
+          <w:lang w:val="en-US"/>
+        </w:rPr>
+      </w:pPr>
+      <w:r>
+        <w:rPr>
+          <w:lang w:val="en-US"/>
+        </w:rPr>
+        <w:t>Todo:</w:t>
+      </w:r>
+    </w:p>
+    <w:p>
+      <w:pPr>
+        <w:pStyle w:val="ListParagraph"/>
+        <w:numPr>
+          <w:ilvl w:val="0"/>
+          <w:numId w:val="13"/>
+        </w:numPr>
+        <w:rPr>
+          <w:lang w:val="en-US"/>
+        </w:rPr>
+      </w:pPr>
+      <w:r>
+        <w:rPr>
+          <w:lang w:val="en-US"/>
+        </w:rPr>
+        <w:t>Curve plot, make the points smaller</w:t>
+      </w:r>
+    </w:p>
+    <w:p>
+      <w:pPr>
+        <w:pStyle w:val="ListParagraph"/>
+        <w:numPr>
+          <w:ilvl w:val="0"/>
+          <w:numId w:val="13"/>
+        </w:numPr>
+        <w:rPr>
+          <w:lang w:val="en-US"/>
+        </w:rPr>
+      </w:pPr>
+      <w:r>
+        <w:rPr>
+          <w:lang w:val="en-US"/>
+        </w:rPr>
+        <w:t xml:space="preserve">Excel, make the color less </w:t>
+      </w:r>
+      <w:r>
+        <w:rPr>
+          <w:lang w:val="en-US"/>
+        </w:rPr>
+        <w:t>saturated</w:t>
+      </w:r>
+    </w:p>
+    <w:p>
+      <w:pPr>
+        <w:pStyle w:val="ListParagraph"/>
+        <w:numPr>
+          <w:ilvl w:val="0"/>
+          <w:numId w:val="13"/>
+        </w:numPr>
+        <w:rPr>
+          <w:lang w:val="en-US"/>
+        </w:rPr>
+      </w:pPr>
+      <w:r>
+        <w:rPr>
+          <w:lang w:val="en-US"/>
+        </w:rPr>
+        <w:t>DT for the table in shiny</w:t>
+      </w:r>
+    </w:p>
+    <w:p>
+      <w:pPr>
+        <w:pStyle w:val="ListParagraph"/>
+        <w:numPr>
+          <w:ilvl w:val="0"/>
+          <w:numId w:val="13"/>
+        </w:numPr>
+        <w:rPr>
+          <w:lang w:val="en-US"/>
+        </w:rPr>
+      </w:pPr>
+    </w:p>
+    <w:p>
+      <w:pPr>
+        <w:rPr>
+          <w:lang w:val="en-US"/>
+        </w:rPr>
+      </w:pPr>
+    </w:p>
+    <w:p>
+      <w:pPr>
+        <w:rPr>
+          <w:lang w:val="en-US"/>
+        </w:rPr>
+      </w:pPr>
+    </w:p>
+    <w:p>
+      <w:pPr>
+        <w:rPr>
           <w:lang w:val="en-US"/>
         </w:rPr>
       </w:pPr>
@@ -2534,6 +2650,114 @@
           <w:lang w:val="en-US"/>
         </w:rPr>
       </w:pPr>
+      <w:r>
+        <w:rPr>
+          <w:lang w:val="en-US"/>
+        </w:rPr>
+        <w:t>Cutoff:</w:t>
+      </w:r>
+    </w:p>
+    <w:p>
+      <w:pPr>
+        <w:rPr>
+          <w:lang w:val="en-US"/>
+        </w:rPr>
+      </w:pPr>
+      <w:r>
+        <w:rPr>
+          <w:lang w:val="en-US"/>
+        </w:rPr>
+        <w:t xml:space="preserve">R2: &lt;0.7 red, [0.7, 0.8) </w:t>
+      </w:r>
+      <w:r>
+        <w:rPr>
+          <w:lang w:val="en-US"/>
+        </w:rPr>
+        <w:t>brown</w:t>
+      </w:r>
+    </w:p>
+    <w:p>
+      <w:pPr>
+        <w:rPr>
+          <w:lang w:val="en-US"/>
+        </w:rPr>
+      </w:pPr>
+      <w:proofErr w:type="spellStart"/>
+      <w:r>
+        <w:rPr>
+          <w:lang w:val="en-US"/>
+        </w:rPr>
+        <w:t>slopenorm_rqc</w:t>
+      </w:r>
+      <w:proofErr w:type="spellEnd"/>
+      <w:r>
+        <w:rPr>
+          <w:lang w:val="en-US"/>
+        </w:rPr>
+        <w:t xml:space="preserve">: </w:t>
+      </w:r>
+      <w:r>
+        <w:rPr>
+          <w:lang w:val="en-US"/>
+        </w:rPr>
+        <w:t>&lt;</w:t>
+      </w:r>
+      <w:r>
+        <w:rPr>
+          <w:lang w:val="en-US"/>
+        </w:rPr>
+        <w:t>0.75</w:t>
+      </w:r>
+      <w:r>
+        <w:rPr>
+          <w:lang w:val="en-US"/>
+        </w:rPr>
+        <w:t xml:space="preserve"> </w:t>
+      </w:r>
+      <w:r>
+        <w:rPr>
+          <w:lang w:val="en-US"/>
+        </w:rPr>
+        <w:t>brown</w:t>
+      </w:r>
+    </w:p>
+    <w:p>
+      <w:pPr>
+        <w:rPr>
+          <w:lang w:val="en-US"/>
+        </w:rPr>
+      </w:pPr>
+      <w:r>
+        <w:rPr>
+          <w:lang w:val="en-US"/>
+        </w:rPr>
+        <w:lastRenderedPageBreak/>
+        <w:t>y0norm_rqc</w:t>
+      </w:r>
+      <w:r>
+        <w:rPr>
+          <w:lang w:val="en-US"/>
+        </w:rPr>
+        <w:t xml:space="preserve">: </w:t>
+      </w:r>
+      <w:r>
+        <w:rPr>
+          <w:lang w:val="en-US"/>
+        </w:rPr>
+        <w:t>&gt;</w:t>
+      </w:r>
+      <w:r>
+        <w:rPr>
+          <w:lang w:val="en-US"/>
+        </w:rPr>
+        <w:t>0.5</w:t>
+      </w:r>
+      <w:r>
+        <w:rPr>
+          <w:lang w:val="en-US"/>
+        </w:rPr>
+        <w:t xml:space="preserve"> brown</w:t>
+      </w:r>
     </w:p>
     <w:sectPr>
       <w:pgSz w:w="11900" w:h="16840"/>
@@ -2548,6 +2772,95 @@
 <file path=word/numbering.xml><?xml version="1.0" encoding="utf-8"?>
 <w:numbering xmlns:wpc="http://schemas.microsoft.com/office/word/2010/wordprocessingCanvas" xmlns:cx="http://schemas.microsoft.com/office/drawing/2014/chartex" xmlns:cx1="http://schemas.microsoft.com/office/drawing/2015/9/8/chartex" xmlns:cx2="http://schemas.microsoft.com/office/drawing/2015/10/21/chartex" xmlns:cx3="http://schemas.microsoft.com/office/drawing/2016/5/9/chartex" xmlns:cx4="http://schemas.microsoft.com/office/drawing/2016/5/10/chartex" xmlns:cx5="http://schemas.microsoft.com/office/drawing/2016/5/11/chartex" xmlns:cx6="http://schemas.microsoft.com/office/drawing/2016/5/12/chartex" xmlns:cx7="http://schemas.microsoft.com/office/drawing/2016/5/13/chartex" xmlns:cx8="http://schemas.microsoft.com/office/drawing/2016/5/14/chartex" xmlns:mc="http://schemas.openxmlformats.org/markup-compatibility/2006" xmlns:aink="http://schemas.microsoft.com/office/drawing/2016/ink" xmlns:am3d="http://schemas.microsoft.com/office/drawing/2017/model3d" xmlns:o="urn:schemas-microsoft-com:office:office" xmlns:oel="http://schemas.microsoft.com/office/2019/extlst" xmlns:r="http://schemas.openxmlformats.org/officeDocument/2006/relationships" xmlns:m="http://schemas.openxmlformats.org/officeDocument/2006/math" xmlns:v="urn:schemas-microsoft-com:vml" xmlns:wp14="http://schemas.microsoft.com/office/word/2010/wordprocessingDrawing" xmlns:wp="http://schemas.openxmlformats.org/drawingml/2006/wordprocessingDrawing" xmlns:w10="urn:schemas-microsoft-com:office:word" xmlns:w="http://schemas.openxmlformats.org/wordprocessingml/2006/main" xmlns:w14="http://schemas.microsoft.com/office/word/2010/wordml" xmlns:w15="http://schemas.microsoft.com/office/word/2012/wordml" xmlns:w16cex="http://schemas.microsoft.com/office/word/2018/wordml/cex" xmlns:w16cid="http://schemas.microsoft.com/office/word/2016/wordml/cid" xmlns:w16="http://schemas.microsoft.com/office/word/2018/wordml" xmlns:w16du="http://schemas.microsoft.com/office/word/2023/wordml/word16du" xmlns:w16sdtdh="http://schemas.microsoft.com/office/word/2020/wordml/sdtdatahash" xmlns:w16se="http://schemas.microsoft.com/office/word/2015/wordml/symex" xmlns:wpg="http://schemas.microsoft.com/office/word/2010/wordprocessingGroup" xmlns:wpi="http://schemas.microsoft.com/office/word/2010/wordprocessingInk" xmlns:wne="http://schemas.microsoft.com/office/word/2006/wordml" xmlns:wps="http://schemas.microsoft.com/office/word/2010/wordprocessingShape" mc:Ignorable="w14 w15 w16se w16cid w16 w16cex w16sdtdh w16du wp14">
   <w:abstractNum w:abstractNumId="0" w15:restartNumberingAfterBreak="0">
+    <w:nsid w:val="082109BB"/>
+    <w:multiLevelType w:val="hybridMultilevel"/>
+    <w:tmpl w:val="9BBC01A2"/>
+    <w:lvl w:ilvl="0" w:tplc="0809000F">
+      <w:start w:val="1"/>
+      <w:numFmt w:val="decimal"/>
+      <w:lvlText w:val="%1."/>
+      <w:lvlJc w:val="left"/>
+      <w:pPr>
+        <w:ind w:left="720" w:hanging="360"/>
+      </w:pPr>
+      <w:rPr>
+        <w:rFonts w:hint="default"/>
+      </w:rPr>
+    </w:lvl>
+    <w:lvl w:ilvl="1" w:tplc="08090019" w:tentative="1">
+      <w:start w:val="1"/>
+      <w:numFmt w:val="lowerLetter"/>
+      <w:lvlText w:val="%2."/>
+      <w:lvlJc w:val="left"/>
+      <w:pPr>
+        <w:ind w:left="1440" w:hanging="360"/>
+      </w:pPr>
+    </w:lvl>
+    <w:lvl w:ilvl="2" w:tplc="0809001B" w:tentative="1">
+      <w:start w:val="1"/>
+      <w:numFmt w:val="lowerRoman"/>
+      <w:lvlText w:val="%3."/>
+      <w:lvlJc w:val="right"/>
+      <w:pPr>
+        <w:ind w:left="2160" w:hanging="180"/>
+      </w:pPr>
+    </w:lvl>
+    <w:lvl w:ilvl="3" w:tplc="0809000F" w:tentative="1">
+      <w:start w:val="1"/>
+      <w:numFmt w:val="decimal"/>
+      <w:lvlText w:val="%4."/>
+      <w:lvlJc w:val="left"/>
+      <w:pPr>
+        <w:ind w:left="2880" w:hanging="360"/>
+      </w:pPr>
+    </w:lvl>
+    <w:lvl w:ilvl="4" w:tplc="08090019" w:tentative="1">
+      <w:start w:val="1"/>
+      <w:numFmt w:val="lowerLetter"/>
+      <w:lvlText w:val="%5."/>
+      <w:lvlJc w:val="left"/>
+      <w:pPr>
+        <w:ind w:left="3600" w:hanging="360"/>
+      </w:pPr>
+    </w:lvl>
+    <w:lvl w:ilvl="5" w:tplc="0809001B" w:tentative="1">
+      <w:start w:val="1"/>
+      <w:numFmt w:val="lowerRoman"/>
+      <w:lvlText w:val="%6."/>
+      <w:lvlJc w:val="right"/>
+      <w:pPr>
+        <w:ind w:left="4320" w:hanging="180"/>
+      </w:pPr>
+    </w:lvl>
+    <w:lvl w:ilvl="6" w:tplc="0809000F" w:tentative="1">
+      <w:start w:val="1"/>
+      <w:numFmt w:val="decimal"/>
+      <w:lvlText w:val="%7."/>
+      <w:lvlJc w:val="left"/>
+      <w:pPr>
+        <w:ind w:left="5040" w:hanging="360"/>
+      </w:pPr>
+    </w:lvl>
+    <w:lvl w:ilvl="7" w:tplc="08090019" w:tentative="1">
+      <w:start w:val="1"/>
+      <w:numFmt w:val="lowerLetter"/>
+      <w:lvlText w:val="%8."/>
+      <w:lvlJc w:val="left"/>
+      <w:pPr>
+        <w:ind w:left="5760" w:hanging="360"/>
+      </w:pPr>
+    </w:lvl>
+    <w:lvl w:ilvl="8" w:tplc="0809001B" w:tentative="1">
+      <w:start w:val="1"/>
+      <w:numFmt w:val="lowerRoman"/>
+      <w:lvlText w:val="%9."/>
+      <w:lvlJc w:val="right"/>
+      <w:pPr>
+        <w:ind w:left="6480" w:hanging="180"/>
+      </w:pPr>
+    </w:lvl>
+  </w:abstractNum>
+  <w:abstractNum w:abstractNumId="1" w15:restartNumberingAfterBreak="0">
     <w:nsid w:val="1B070C01"/>
     <w:multiLevelType w:val="hybridMultilevel"/>
     <w:tmpl w:val="4630FF30"/>
@@ -2636,7 +2949,7 @@
       </w:pPr>
     </w:lvl>
   </w:abstractNum>
-  <w:abstractNum w:abstractNumId="1" w15:restartNumberingAfterBreak="0">
+  <w:abstractNum w:abstractNumId="2" w15:restartNumberingAfterBreak="0">
     <w:nsid w:val="1DEB0843"/>
     <w:multiLevelType w:val="hybridMultilevel"/>
     <w:tmpl w:val="3FD09BC2"/>
@@ -2725,7 +3038,7 @@
       </w:pPr>
     </w:lvl>
   </w:abstractNum>
-  <w:abstractNum w:abstractNumId="2" w15:restartNumberingAfterBreak="0">
+  <w:abstractNum w:abstractNumId="3" w15:restartNumberingAfterBreak="0">
     <w:nsid w:val="2A233CB9"/>
     <w:multiLevelType w:val="hybridMultilevel"/>
     <w:tmpl w:val="91D89A20"/>
@@ -2814,7 +3127,7 @@
       </w:pPr>
     </w:lvl>
   </w:abstractNum>
-  <w:abstractNum w:abstractNumId="3" w15:restartNumberingAfterBreak="0">
+  <w:abstractNum w:abstractNumId="4" w15:restartNumberingAfterBreak="0">
     <w:nsid w:val="2F661E1B"/>
     <w:multiLevelType w:val="hybridMultilevel"/>
     <w:tmpl w:val="B8AAFEA2"/>
@@ -2903,7 +3216,7 @@
       </w:pPr>
     </w:lvl>
   </w:abstractNum>
-  <w:abstractNum w:abstractNumId="4" w15:restartNumberingAfterBreak="0">
+  <w:abstractNum w:abstractNumId="5" w15:restartNumberingAfterBreak="0">
     <w:nsid w:val="35EB49DD"/>
     <w:multiLevelType w:val="hybridMultilevel"/>
     <w:tmpl w:val="0388F18C"/>
@@ -2992,7 +3305,7 @@
       </w:pPr>
     </w:lvl>
   </w:abstractNum>
-  <w:abstractNum w:abstractNumId="5" w15:restartNumberingAfterBreak="0">
+  <w:abstractNum w:abstractNumId="6" w15:restartNumberingAfterBreak="0">
     <w:nsid w:val="48BC0793"/>
     <w:multiLevelType w:val="hybridMultilevel"/>
     <w:tmpl w:val="5136DF12"/>
@@ -3081,7 +3394,7 @@
       </w:pPr>
     </w:lvl>
   </w:abstractNum>
-  <w:abstractNum w:abstractNumId="6" w15:restartNumberingAfterBreak="0">
+  <w:abstractNum w:abstractNumId="7" w15:restartNumberingAfterBreak="0">
     <w:nsid w:val="5701042A"/>
     <w:multiLevelType w:val="hybridMultilevel"/>
     <w:tmpl w:val="8A069AB6"/>
@@ -3170,7 +3483,7 @@
       </w:pPr>
     </w:lvl>
   </w:abstractNum>
-  <w:abstractNum w:abstractNumId="7" w15:restartNumberingAfterBreak="0">
+  <w:abstractNum w:abstractNumId="8" w15:restartNumberingAfterBreak="0">
     <w:nsid w:val="57A400CA"/>
     <w:multiLevelType w:val="hybridMultilevel"/>
     <w:tmpl w:val="5136DF12"/>
@@ -3259,7 +3572,7 @@
       </w:pPr>
     </w:lvl>
   </w:abstractNum>
-  <w:abstractNum w:abstractNumId="8" w15:restartNumberingAfterBreak="0">
+  <w:abstractNum w:abstractNumId="9" w15:restartNumberingAfterBreak="0">
     <w:nsid w:val="5DF955F9"/>
     <w:multiLevelType w:val="hybridMultilevel"/>
     <w:tmpl w:val="11288B42"/>
@@ -3348,7 +3661,7 @@
       </w:pPr>
     </w:lvl>
   </w:abstractNum>
-  <w:abstractNum w:abstractNumId="9" w15:restartNumberingAfterBreak="0">
+  <w:abstractNum w:abstractNumId="10" w15:restartNumberingAfterBreak="0">
     <w:nsid w:val="67254058"/>
     <w:multiLevelType w:val="hybridMultilevel"/>
     <w:tmpl w:val="51407D2E"/>
@@ -3437,7 +3750,7 @@
       </w:pPr>
     </w:lvl>
   </w:abstractNum>
-  <w:abstractNum w:abstractNumId="10" w15:restartNumberingAfterBreak="0">
+  <w:abstractNum w:abstractNumId="11" w15:restartNumberingAfterBreak="0">
     <w:nsid w:val="707163B6"/>
     <w:multiLevelType w:val="hybridMultilevel"/>
     <w:tmpl w:val="91723C8C"/>
@@ -3526,7 +3839,7 @@
       </w:pPr>
     </w:lvl>
   </w:abstractNum>
-  <w:abstractNum w:abstractNumId="11" w15:restartNumberingAfterBreak="0">
+  <w:abstractNum w:abstractNumId="12" w15:restartNumberingAfterBreak="0">
     <w:nsid w:val="72FA2FF5"/>
     <w:multiLevelType w:val="hybridMultilevel"/>
     <w:tmpl w:val="A184AE12"/>
@@ -3616,40 +3929,43 @@
     </w:lvl>
   </w:abstractNum>
   <w:num w:numId="1" w16cid:durableId="182744056">
+    <w:abstractNumId w:val="8"/>
+  </w:num>
+  <w:num w:numId="2" w16cid:durableId="981692736">
+    <w:abstractNumId w:val="6"/>
+  </w:num>
+  <w:num w:numId="3" w16cid:durableId="346491578">
+    <w:abstractNumId w:val="2"/>
+  </w:num>
+  <w:num w:numId="4" w16cid:durableId="1357658167">
+    <w:abstractNumId w:val="11"/>
+  </w:num>
+  <w:num w:numId="5" w16cid:durableId="1814788867">
+    <w:abstractNumId w:val="5"/>
+  </w:num>
+  <w:num w:numId="6" w16cid:durableId="998506956">
+    <w:abstractNumId w:val="12"/>
+  </w:num>
+  <w:num w:numId="7" w16cid:durableId="1746341533">
     <w:abstractNumId w:val="7"/>
   </w:num>
-  <w:num w:numId="2" w16cid:durableId="981692736">
-    <w:abstractNumId w:val="5"/>
+  <w:num w:numId="8" w16cid:durableId="863053334">
+    <w:abstractNumId w:val="4"/>
   </w:num>
-  <w:num w:numId="3" w16cid:durableId="346491578">
+  <w:num w:numId="9" w16cid:durableId="1903559540">
+    <w:abstractNumId w:val="10"/>
+  </w:num>
+  <w:num w:numId="10" w16cid:durableId="341124218">
     <w:abstractNumId w:val="1"/>
   </w:num>
-  <w:num w:numId="4" w16cid:durableId="1357658167">
-    <w:abstractNumId w:val="10"/>
+  <w:num w:numId="11" w16cid:durableId="2124155093">
+    <w:abstractNumId w:val="9"/>
   </w:num>
-  <w:num w:numId="5" w16cid:durableId="1814788867">
-    <w:abstractNumId w:val="4"/>
-  </w:num>
-  <w:num w:numId="6" w16cid:durableId="998506956">
-    <w:abstractNumId w:val="11"/>
-  </w:num>
-  <w:num w:numId="7" w16cid:durableId="1746341533">
-    <w:abstractNumId w:val="6"/>
-  </w:num>
-  <w:num w:numId="8" w16cid:durableId="863053334">
+  <w:num w:numId="12" w16cid:durableId="746920896">
     <w:abstractNumId w:val="3"/>
   </w:num>
-  <w:num w:numId="9" w16cid:durableId="1903559540">
-    <w:abstractNumId w:val="9"/>
-  </w:num>
-  <w:num w:numId="10" w16cid:durableId="341124218">
+  <w:num w:numId="13" w16cid:durableId="1767769399">
     <w:abstractNumId w:val="0"/>
-  </w:num>
-  <w:num w:numId="11" w16cid:durableId="2124155093">
-    <w:abstractNumId w:val="8"/>
-  </w:num>
-  <w:num w:numId="12" w16cid:durableId="746920896">
-    <w:abstractNumId w:val="2"/>
   </w:num>
 </w:numbering>
 </file>

</xml_diff>